<commit_message>
Updated files for graph theory
</commit_message>
<xml_diff>
--- a/misc/LearnAlgo.docx
+++ b/misc/LearnAlgo.docx
@@ -1221,6 +1221,66 @@
         <w:pStyle w:val="Normal"/>
         <w:rPr>
           <w:sz w:val="24"/>
+          <w:b/>
+          <w:sz w:val="24"/>
+          <w:b/>
+          <w:szCs w:val="24"/>
+          <w:bCs/>
+          <w:rFonts w:ascii="Liberation Serif" w:hAnsi="Liberation Serif" w:eastAsia="Droid Sans Fallback" w:cs="FreeSans"/>
+          <w:color w:val="000080"/>
+          <w:lang w:val="en-IN" w:eastAsia="zh-CN" w:bidi="hi-IN"/>
+        </w:rPr>
+      </w:pPr>
+      <w:r>
+        <w:rPr>
+          <w:b/>
+          <w:bCs/>
+          <w:color w:val="000080"/>
+          <w:sz w:val="24"/>
+          <w:szCs w:val="24"/>
+        </w:rPr>
+        <w:t>Topological Sorting:</w:t>
+      </w:r>
+      <w:r/>
+    </w:p>
+    <w:p>
+      <w:pPr>
+        <w:pStyle w:val="Normal"/>
+      </w:pPr>
+      <w:r>
+        <w:rPr>
+          <w:b w:val="false"/>
+          <w:bCs w:val="false"/>
+          <w:sz w:val="24"/>
+          <w:szCs w:val="24"/>
+        </w:rPr>
+        <w:t xml:space="preserve">It is used in precedence scheduling, where we </w:t>
+      </w:r>
+      <w:r>
+        <w:rPr>
+          <w:b w:val="false"/>
+          <w:bCs w:val="false"/>
+          <w:sz w:val="24"/>
+          <w:szCs w:val="24"/>
+        </w:rPr>
+        <w:t xml:space="preserve">put the vertices (tasks) in a sequential manner so that task preceding a given task </w:t>
+      </w:r>
+      <w:r>
+        <w:rPr>
+          <w:b w:val="false"/>
+          <w:bCs w:val="false"/>
+          <w:sz w:val="24"/>
+          <w:szCs w:val="24"/>
+        </w:rPr>
+        <w:t>is completed before that. For that, we go for DFS and put the vertices on stack so that while popping up we get correct sequence. Use recursive DFS for this purpose.</w:t>
+      </w:r>
+      <w:r/>
+    </w:p>
+    <w:p>
+      <w:pPr>
+        <w:pStyle w:val="Normal"/>
+        <w:rPr>
+          <w:sz w:val="24"/>
           <w:b w:val="false"/>
           <w:sz w:val="24"/>
           <w:b w:val="false"/>
@@ -1238,40 +1298,7 @@
           <w:sz w:val="24"/>
           <w:szCs w:val="24"/>
         </w:rPr>
-        <w:t>Topological Sorting:</w:t>
-      </w:r>
-      <w:r/>
-    </w:p>
-    <w:p>
-      <w:pPr>
-        <w:pStyle w:val="Normal"/>
-      </w:pPr>
-      <w:r>
-        <w:rPr>
-          <w:b w:val="false"/>
-          <w:bCs w:val="false"/>
-          <w:sz w:val="24"/>
-          <w:szCs w:val="24"/>
-        </w:rPr>
-        <w:t xml:space="preserve">It is used in precedence scheduling, where we </w:t>
-      </w:r>
-      <w:r>
-        <w:rPr>
-          <w:b w:val="false"/>
-          <w:bCs w:val="false"/>
-          <w:sz w:val="24"/>
-          <w:szCs w:val="24"/>
-        </w:rPr>
-        <w:t xml:space="preserve">put the vertices (tasks) in a sequential manner so that task preceding a given task </w:t>
-      </w:r>
-      <w:r>
-        <w:rPr>
-          <w:b w:val="false"/>
-          <w:bCs w:val="false"/>
-          <w:sz w:val="24"/>
-          <w:szCs w:val="24"/>
-        </w:rPr>
-        <w:t>is completed before that. For that, we go for DFS and put the vertices on stack so that while popping up we get correct sequence.</w:t>
+        <w:t>Java can detect cyclic inheritance</w:t>
       </w:r>
       <w:r/>
     </w:p>
@@ -1297,7 +1324,6 @@
           <w:sz w:val="24"/>
           <w:szCs w:val="24"/>
         </w:rPr>
-        <w:t>Java can detect cyclic inheritance</w:t>
       </w:r>
       <w:r/>
     </w:p>
@@ -1323,6 +1349,7 @@
           <w:sz w:val="24"/>
           <w:szCs w:val="24"/>
         </w:rPr>
+        <w:t>If there is a directed cycle, there cannot be a topological sorting because in that case we cannot be get done with the inner vertex so as to return to the originating vertex.</w:t>
       </w:r>
       <w:r/>
     </w:p>
@@ -1348,7 +1375,7 @@
           <w:sz w:val="24"/>
           <w:szCs w:val="24"/>
         </w:rPr>
-        <w:t>If there is a directed cycle, there cannot be a topological sorting because in that case we cannot be get done with the inner vertex so as to return to the originating vertex.</w:t>
+        <w:t>Application of digraph:</w:t>
       </w:r>
       <w:r/>
     </w:p>
@@ -1400,6 +1427,7 @@
           <w:sz w:val="24"/>
           <w:szCs w:val="24"/>
         </w:rPr>
+        <w:t xml:space="preserve">Reachability and </w:t>
       </w:r>
       <w:r/>
     </w:p>
@@ -1425,7 +1453,7 @@
           <w:sz w:val="24"/>
           <w:szCs w:val="24"/>
         </w:rPr>
-        <w:t xml:space="preserve">Reachability and </w:t>
+        <w:t>Path finding</w:t>
       </w:r>
       <w:r/>
     </w:p>
@@ -1451,7 +1479,59 @@
           <w:sz w:val="24"/>
           <w:szCs w:val="24"/>
         </w:rPr>
-        <w:t>Path finding</w:t>
+      </w:r>
+      <w:r/>
+    </w:p>
+    <w:p>
+      <w:pPr>
+        <w:pStyle w:val="Normal"/>
+        <w:rPr>
+          <w:sz w:val="24"/>
+          <w:b w:val="false"/>
+          <w:sz w:val="24"/>
+          <w:b w:val="false"/>
+          <w:szCs w:val="24"/>
+          <w:bCs w:val="false"/>
+          <w:rFonts w:ascii="Liberation Serif" w:hAnsi="Liberation Serif" w:eastAsia="Droid Sans Fallback" w:cs="FreeSans"/>
+          <w:color w:val="00000A"/>
+          <w:lang w:val="en-IN" w:eastAsia="zh-CN" w:bidi="hi-IN"/>
+        </w:rPr>
+      </w:pPr>
+      <w:r>
+        <w:rPr>
+          <w:b w:val="false"/>
+          <w:bCs w:val="false"/>
+          <w:sz w:val="24"/>
+          <w:szCs w:val="24"/>
+        </w:rPr>
+        <w:t>Difference between connected components and strongly connected components is that connected components are in relation with Undirected graph while SCC deals with directed graph</w:t>
+      </w:r>
+      <w:r/>
+    </w:p>
+    <w:p>
+      <w:pPr>
+        <w:pStyle w:val="Normal"/>
+        <w:rPr>
+          <w:sz w:val="24"/>
+          <w:b w:val="false"/>
+          <w:sz w:val="24"/>
+          <w:b w:val="false"/>
+          <w:szCs w:val="24"/>
+          <w:bCs w:val="false"/>
+          <w:rFonts w:ascii="Liberation Serif" w:hAnsi="Liberation Serif" w:eastAsia="Droid Sans Fallback" w:cs="FreeSans"/>
+          <w:color w:val="800000"/>
+          <w:lang w:val="en-IN" w:eastAsia="zh-CN" w:bidi="hi-IN"/>
+        </w:rPr>
+      </w:pPr>
+      <w:r>
+        <w:rPr>
+          <w:b w:val="false"/>
+          <w:bCs w:val="false"/>
+          <w:color w:val="800000"/>
+          <w:sz w:val="24"/>
+          <w:szCs w:val="24"/>
+        </w:rPr>
+        <w:t>Digraph processing is all about DFS</w:t>
       </w:r>
       <w:r/>
     </w:p>
@@ -1484,14 +1564,14 @@
       <w:pPr>
         <w:pStyle w:val="Normal"/>
         <w:rPr>
-          <w:sz w:val="36"/>
-          <w:b/>
-          <w:sz w:val="36"/>
-          <w:b/>
-          <w:szCs w:val="36"/>
+          <w:sz w:val="24"/>
+          <w:b/>
+          <w:sz w:val="24"/>
+          <w:b/>
+          <w:szCs w:val="24"/>
           <w:bCs/>
           <w:rFonts w:ascii="Liberation Serif" w:hAnsi="Liberation Serif" w:eastAsia="Droid Sans Fallback" w:cs="FreeSans"/>
-          <w:color w:val="00000A"/>
+          <w:color w:val="000080"/>
           <w:lang w:val="en-IN" w:eastAsia="zh-CN" w:bidi="hi-IN"/>
         </w:rPr>
       </w:pPr>
@@ -1499,9 +1579,63 @@
         <w:rPr>
           <w:b/>
           <w:bCs/>
-          <w:sz w:val="36"/>
-          <w:szCs w:val="36"/>
-        </w:rPr>
+          <w:color w:val="000080"/>
+          <w:sz w:val="24"/>
+          <w:szCs w:val="24"/>
+        </w:rPr>
+        <w:t>Strongly Connected Components algorithm – Kosaraju's Algorithm</w:t>
+      </w:r>
+      <w:r/>
+    </w:p>
+    <w:p>
+      <w:pPr>
+        <w:pStyle w:val="Normal"/>
+        <w:rPr>
+          <w:sz w:val="24"/>
+          <w:b w:val="false"/>
+          <w:sz w:val="24"/>
+          <w:b w:val="false"/>
+          <w:szCs w:val="24"/>
+          <w:bCs w:val="false"/>
+          <w:rFonts w:ascii="Liberation Serif" w:hAnsi="Liberation Serif" w:eastAsia="Droid Sans Fallback" w:cs="FreeSans"/>
+          <w:color w:val="00000A"/>
+          <w:lang w:val="en-IN" w:eastAsia="zh-CN" w:bidi="hi-IN"/>
+        </w:rPr>
+      </w:pPr>
+      <w:r>
+        <w:rPr>
+          <w:b w:val="false"/>
+          <w:bCs w:val="false"/>
+          <w:sz w:val="24"/>
+          <w:szCs w:val="24"/>
+        </w:rPr>
+        <w:t>&gt; Find the topological order of reverse graph</w:t>
+      </w:r>
+      <w:r/>
+    </w:p>
+    <w:p>
+      <w:pPr>
+        <w:pStyle w:val="Normal"/>
+        <w:rPr>
+          <w:sz w:val="24"/>
+          <w:b w:val="false"/>
+          <w:sz w:val="24"/>
+          <w:b w:val="false"/>
+          <w:szCs w:val="24"/>
+          <w:bCs w:val="false"/>
+          <w:rFonts w:ascii="Liberation Serif" w:hAnsi="Liberation Serif" w:eastAsia="Droid Sans Fallback" w:cs="FreeSans"/>
+          <w:color w:val="00000A"/>
+          <w:lang w:val="en-IN" w:eastAsia="zh-CN" w:bidi="hi-IN"/>
+        </w:rPr>
+      </w:pPr>
+      <w:r>
+        <w:rPr>
+          <w:b w:val="false"/>
+          <w:bCs w:val="false"/>
+          <w:sz w:val="24"/>
+          <w:szCs w:val="24"/>
+        </w:rPr>
+        <w:t>&gt; Run DFS on original graph using the topological sequence generated by the first one.</w:t>
       </w:r>
       <w:r/>
     </w:p>

</xml_diff>